<commit_message>
Final Text, additional evo runs
</commit_message>
<xml_diff>
--- a/report/Text.docx
+++ b/report/Text.docx
@@ -1410,6 +1410,12 @@
         </w:rPr>
         <w:t>et har placerat bilden i korrekt kategori</w:t>
       </w:r>
+      <w:r>
+        <w:rPr>
+          <w:lang w:val="sv-SE"/>
+        </w:rPr>
+        <w:t>.</w:t>
+      </w:r>
     </w:p>
     <w:p>
       <w:pPr>
@@ -1663,6 +1669,12 @@
         </w:rPr>
         <w:t>hårdvara}</w:t>
       </w:r>
+      <w:r>
+        <w:rPr>
+          <w:lang w:val="sv-SE"/>
+        </w:rPr>
+        <w:t>.</w:t>
+      </w:r>
     </w:p>
     <w:p>
       <w:pPr>
@@ -1848,20 +1860,20 @@
     <w:p>
       <w:pPr>
         <w:rPr>
-          <w:lang w:val="sv-SE"/>
+          <w:lang w:val="en-GB"/>
         </w:rPr>
       </w:pPr>
       <w:proofErr w:type="spellStart"/>
       <w:r>
         <w:rPr>
-          <w:lang w:val="sv-SE"/>
+          <w:lang w:val="en-GB"/>
         </w:rPr>
         <w:t>tensorflow</w:t>
       </w:r>
       <w:proofErr w:type="spellEnd"/>
       <w:r>
         <w:rPr>
-          <w:lang w:val="sv-SE"/>
+          <w:lang w:val="en-GB"/>
         </w:rPr>
         <w:t xml:space="preserve"> 1.10.1</w:t>
       </w:r>
@@ -1869,20 +1881,20 @@
     <w:p>
       <w:pPr>
         <w:rPr>
-          <w:lang w:val="sv-SE"/>
+          <w:lang w:val="en-GB"/>
         </w:rPr>
       </w:pPr>
       <w:proofErr w:type="spellStart"/>
       <w:r>
         <w:rPr>
-          <w:lang w:val="sv-SE"/>
+          <w:lang w:val="en-GB"/>
         </w:rPr>
         <w:t>tqdm</w:t>
       </w:r>
       <w:proofErr w:type="spellEnd"/>
       <w:r>
         <w:rPr>
-          <w:lang w:val="sv-SE"/>
+          <w:lang w:val="en-GB"/>
         </w:rPr>
         <w:t xml:space="preserve"> 4.25.0</w:t>
       </w:r>
@@ -1890,20 +1902,20 @@
     <w:p>
       <w:pPr>
         <w:rPr>
-          <w:lang w:val="sv-SE"/>
+          <w:lang w:val="en-GB"/>
         </w:rPr>
       </w:pPr>
       <w:proofErr w:type="spellStart"/>
       <w:r>
         <w:rPr>
-          <w:lang w:val="sv-SE"/>
+          <w:lang w:val="en-GB"/>
         </w:rPr>
         <w:t>werkzeug</w:t>
       </w:r>
       <w:proofErr w:type="spellEnd"/>
       <w:r>
         <w:rPr>
-          <w:lang w:val="sv-SE"/>
+          <w:lang w:val="en-GB"/>
         </w:rPr>
         <w:t xml:space="preserve"> 0.14.1</w:t>
       </w:r>
@@ -1911,147 +1923,500 @@
     <w:p>
       <w:pPr>
         <w:rPr>
-          <w:lang w:val="sv-SE"/>
-        </w:rPr>
-      </w:pPr>
+          <w:lang w:val="en-GB"/>
+        </w:rPr>
+      </w:pPr>
+      <w:r>
+        <w:rPr>
+          <w:lang w:val="en-GB"/>
+        </w:rPr>
+        <w:t>wheel 0.31.1</w:t>
+      </w:r>
+    </w:p>
+    <w:p>
+      <w:pPr>
+        <w:rPr>
+          <w:lang w:val="en-GB"/>
+        </w:rPr>
+      </w:pPr>
+    </w:p>
+    <w:p>
+      <w:pPr>
+        <w:rPr>
+          <w:lang w:val="en-GB"/>
+        </w:rPr>
+      </w:pPr>
+      <w:r>
+        <w:rPr>
+          <w:lang w:val="en-GB"/>
+        </w:rPr>
+        <w:t xml:space="preserve">GPU: RTX 2080 @ 1950 MHz core &amp; 7263 </w:t>
+      </w:r>
+      <w:r>
+        <w:rPr>
+          <w:lang w:val="en-GB"/>
+        </w:rPr>
+        <w:t>MHz mem</w:t>
+      </w:r>
+    </w:p>
+    <w:p>
+      <w:pPr>
+        <w:rPr>
+          <w:lang w:val="sv-SE"/>
+        </w:rPr>
+      </w:pPr>
+      <w:r>
+        <w:rPr>
+          <w:lang w:val="sv-SE"/>
+        </w:rPr>
+        <w:t>CPU: Intel i7 8700 @ 4.28 GHz</w:t>
+      </w:r>
+    </w:p>
+    <w:p>
+      <w:pPr>
+        <w:rPr>
+          <w:lang w:val="sv-SE"/>
+        </w:rPr>
+      </w:pPr>
+      <w:r>
+        <w:rPr>
+          <w:lang w:val="sv-SE"/>
+        </w:rPr>
+        <w:t>Minne: 32 GB @ 2666 MHz</w:t>
+      </w:r>
+    </w:p>
+    <w:p>
+      <w:pPr>
+        <w:rPr>
+          <w:lang w:val="sv-SE"/>
+        </w:rPr>
+      </w:pPr>
+    </w:p>
+    <w:p>
+      <w:pPr>
+        <w:pStyle w:val="Heading1"/>
+        <w:rPr>
+          <w:lang w:val="sv-SE"/>
+        </w:rPr>
+      </w:pPr>
+      <w:r>
+        <w:rPr>
+          <w:lang w:val="sv-SE"/>
+        </w:rPr>
+        <w:t>Resultat</w:t>
+      </w:r>
+    </w:p>
+    <w:p>
+      <w:pPr>
+        <w:rPr>
+          <w:lang w:val="sv-SE"/>
+        </w:rPr>
+      </w:pPr>
+    </w:p>
+    <w:p>
+      <w:pPr>
+        <w:rPr>
+          <w:lang w:val="sv-SE"/>
+        </w:rPr>
+      </w:pPr>
+      <w:r>
+        <w:rPr>
+          <w:lang w:val="sv-SE"/>
+        </w:rPr>
+        <w:t>Dessa resultat insamlades över flera daga</w:t>
+      </w:r>
+      <w:r>
+        <w:rPr>
+          <w:lang w:val="sv-SE"/>
+        </w:rPr>
+        <w:t>r</w:t>
+      </w:r>
+      <w:r>
+        <w:rPr>
+          <w:lang w:val="sv-SE"/>
+        </w:rPr>
+        <w:t>, och datorn programmet kördes på användes lätt under den tiden.</w:t>
+      </w:r>
+    </w:p>
+    <w:p>
+      <w:pPr>
+        <w:rPr>
+          <w:lang w:val="sv-SE"/>
+        </w:rPr>
+      </w:pPr>
+    </w:p>
+    <w:p>
+      <w:pPr>
+        <w:rPr>
+          <w:lang w:val="sv-SE"/>
+        </w:rPr>
+      </w:pPr>
+      <w:r>
+        <w:rPr>
+          <w:lang w:val="sv-SE"/>
+        </w:rPr>
+        <w:t xml:space="preserve">Programmet slutar med att presentera de fem bästa neuronnät som den kunde hitta. Resultatet från den evolutionära processen visas i tabell </w:t>
+      </w:r>
+      <w:r>
+        <w:rPr>
+          <w:lang w:val="sv-SE"/>
+        </w:rPr>
+        <w:t>\ref{</w:t>
+      </w:r>
       <w:proofErr w:type="spellStart"/>
       <w:r>
         <w:rPr>
           <w:lang w:val="sv-SE"/>
         </w:rPr>
-        <w:t>wheel</w:t>
+        <w:t>evo</w:t>
       </w:r>
       <w:proofErr w:type="spellEnd"/>
       <w:r>
         <w:rPr>
           <w:lang w:val="sv-SE"/>
         </w:rPr>
-        <w:t xml:space="preserve"> 0.31.1</w:t>
+        <w:t>}</w:t>
+      </w:r>
+      <w:r>
+        <w:rPr>
+          <w:lang w:val="sv-SE"/>
+        </w:rPr>
+        <w:t xml:space="preserve">, och för den iterativa i tabell </w:t>
+      </w:r>
+      <w:r>
+        <w:rPr>
+          <w:lang w:val="sv-SE"/>
+        </w:rPr>
+        <w:t>\ref{</w:t>
+      </w:r>
+      <w:r>
+        <w:rPr>
+          <w:lang w:val="sv-SE"/>
+        </w:rPr>
+        <w:t>iterativ</w:t>
+      </w:r>
+      <w:r>
+        <w:rPr>
+          <w:lang w:val="sv-SE"/>
+        </w:rPr>
+        <w:t>}.</w:t>
+      </w:r>
+      <w:r>
+        <w:rPr>
+          <w:lang w:val="sv-SE"/>
+        </w:rPr>
+        <w:t xml:space="preserve"> </w:t>
+      </w:r>
+      <w:r>
+        <w:rPr>
+          <w:lang w:val="sv-SE"/>
+        </w:rPr>
+        <w:t xml:space="preserve">Totala tiden </w:t>
+      </w:r>
+      <w:r>
+        <w:rPr>
+          <w:lang w:val="sv-SE"/>
+        </w:rPr>
+        <w:t>för den evolutionära algoritmen</w:t>
+      </w:r>
+      <w:r>
+        <w:rPr>
+          <w:lang w:val="sv-SE"/>
+        </w:rPr>
+        <w:t xml:space="preserve"> samt iterativa ses i tabell </w:t>
+      </w:r>
+      <w:r>
+        <w:rPr>
+          <w:lang w:val="sv-SE"/>
+        </w:rPr>
+        <w:t>\ref{</w:t>
+      </w:r>
+      <w:r>
+        <w:rPr>
+          <w:lang w:val="sv-SE"/>
+        </w:rPr>
+        <w:t>total</w:t>
+      </w:r>
+      <w:r>
+        <w:rPr>
+          <w:lang w:val="sv-SE"/>
+        </w:rPr>
+        <w:t>}</w:t>
+      </w:r>
+      <w:r>
+        <w:rPr>
+          <w:lang w:val="sv-SE"/>
+        </w:rPr>
+        <w:t>.</w:t>
+      </w:r>
+    </w:p>
+    <w:p>
+      <w:pPr>
+        <w:rPr>
+          <w:lang w:val="sv-SE"/>
+        </w:rPr>
+      </w:pPr>
+    </w:p>
+    <w:p>
+      <w:pPr>
+        <w:rPr>
+          <w:lang w:val="sv-SE"/>
+        </w:rPr>
+      </w:pPr>
+      <w:r>
+        <w:rPr>
+          <w:lang w:val="sv-SE"/>
+        </w:rPr>
+        <w:t xml:space="preserve">För att få ett närmare inblick i den evolutionära processen så kördes den i flera omgångar och träffsäkerhet för varje omgång/generation presenteras i </w:t>
+      </w:r>
+      <w:r>
+        <w:rPr>
+          <w:lang w:val="sv-SE"/>
+        </w:rPr>
+        <w:t>figur</w:t>
+      </w:r>
+      <w:r>
+        <w:rPr>
+          <w:lang w:val="sv-SE"/>
+        </w:rPr>
+        <w:t xml:space="preserve"> \ref{generation}.</w:t>
+      </w:r>
+    </w:p>
+    <w:p>
+      <w:pPr>
+        <w:rPr>
+          <w:lang w:val="sv-SE"/>
+        </w:rPr>
+      </w:pPr>
+    </w:p>
+    <w:p>
+      <w:pPr>
+        <w:pStyle w:val="Heading1"/>
+        <w:rPr>
+          <w:lang w:val="sv-SE"/>
+        </w:rPr>
+      </w:pPr>
+      <w:r>
+        <w:rPr>
+          <w:lang w:val="sv-SE"/>
+        </w:rPr>
+        <w:t>Diskussion</w:t>
+      </w:r>
+    </w:p>
+    <w:p>
+      <w:pPr>
+        <w:rPr>
+          <w:lang w:val="sv-SE"/>
+        </w:rPr>
+      </w:pPr>
+    </w:p>
+    <w:p>
+      <w:pPr>
+        <w:rPr>
+          <w:lang w:val="sv-SE"/>
+        </w:rPr>
+      </w:pPr>
+      <w:r>
+        <w:rPr>
+          <w:lang w:val="sv-SE"/>
+        </w:rPr>
+        <w:t xml:space="preserve">Enligt resultatet som redovisas i tabell </w:t>
+      </w:r>
+      <w:r>
+        <w:rPr>
+          <w:lang w:val="sv-SE"/>
+        </w:rPr>
+        <w:t>\ref{</w:t>
+      </w:r>
+      <w:r>
+        <w:rPr>
+          <w:lang w:val="sv-SE"/>
+        </w:rPr>
+        <w:t>total}</w:t>
+      </w:r>
+      <w:r>
+        <w:rPr>
+          <w:lang w:val="sv-SE"/>
+        </w:rPr>
+        <w:t xml:space="preserve"> </w:t>
+      </w:r>
+      <w:r>
+        <w:rPr>
+          <w:lang w:val="sv-SE"/>
+        </w:rPr>
+        <w:t>s</w:t>
+      </w:r>
+      <w:r>
+        <w:rPr>
+          <w:lang w:val="sv-SE"/>
+        </w:rPr>
+        <w:t xml:space="preserve">å kan frågeställningen enkelt besvaras. En skillnad på </w:t>
+      </w:r>
+      <w:r>
+        <w:rPr>
+          <w:lang w:val="sv-SE"/>
+        </w:rPr>
+        <w:t xml:space="preserve">10h 10m visar på </w:t>
+      </w:r>
+      <w:r>
+        <w:rPr>
+          <w:lang w:val="sv-SE"/>
+        </w:rPr>
+        <w:t>d</w:t>
+      </w:r>
+      <w:r>
+        <w:rPr>
+          <w:lang w:val="sv-SE"/>
+        </w:rPr>
+        <w:t>en stor</w:t>
+      </w:r>
+      <w:r>
+        <w:rPr>
+          <w:lang w:val="sv-SE"/>
+        </w:rPr>
+        <w:t>a</w:t>
+      </w:r>
+      <w:r>
+        <w:rPr>
+          <w:lang w:val="sv-SE"/>
+        </w:rPr>
+        <w:t xml:space="preserve"> fördel</w:t>
+      </w:r>
+      <w:r>
+        <w:rPr>
+          <w:lang w:val="sv-SE"/>
+        </w:rPr>
+        <w:t>en</w:t>
+      </w:r>
+      <w:r>
+        <w:rPr>
+          <w:lang w:val="sv-SE"/>
+        </w:rPr>
+        <w:t xml:space="preserve"> med </w:t>
+      </w:r>
+      <w:r>
+        <w:rPr>
+          <w:lang w:val="sv-SE"/>
+        </w:rPr>
+        <w:t>att använda den</w:t>
+      </w:r>
+      <w:r>
+        <w:rPr>
+          <w:lang w:val="sv-SE"/>
+        </w:rPr>
+        <w:t xml:space="preserve"> evolutionära processen. Däremot måste implementationen av systemet diskuteras samt hur applicerbart detta är på andra datamängder</w:t>
+      </w:r>
+      <w:r>
+        <w:rPr>
+          <w:lang w:val="sv-SE"/>
+        </w:rPr>
+        <w:t>/</w:t>
+      </w:r>
+      <w:r>
+        <w:rPr>
+          <w:lang w:val="sv-SE"/>
+        </w:rPr>
+        <w:t>maskininlärningsproblem.</w:t>
+      </w:r>
+      <w:r>
+        <w:rPr>
+          <w:lang w:val="sv-SE"/>
+        </w:rPr>
+        <w:t xml:space="preserve"> </w:t>
+      </w:r>
+      <w:r>
+        <w:rPr>
+          <w:lang w:val="sv-SE"/>
+        </w:rPr>
+        <w:t>Studien som genomfördes riktar sig in på bara ett av flera problem som maskininlärning appliceras på. Vissa användningar, där neuronnätets arkitektur är given eller inlärningstiden är väldigt kort behövs inte sådana metoder, då den bara försvårarar för användaren. Åt andra sidan så kan detta system underlätta för sökandet av meta-variabler då dessa är okända, och kommer troligen ge nästan lika bra output som en iterativ process.</w:t>
+      </w:r>
+    </w:p>
+    <w:p>
+      <w:pPr>
+        <w:rPr>
+          <w:lang w:val="sv-SE"/>
+        </w:rPr>
+      </w:pPr>
+    </w:p>
+    <w:p>
+      <w:pPr>
+        <w:rPr>
+          <w:lang w:val="sv-SE"/>
+        </w:rPr>
+      </w:pPr>
+      <w:r>
+        <w:rPr>
+          <w:lang w:val="sv-SE"/>
+        </w:rPr>
+        <w:t xml:space="preserve">Genom att granska resultatet i figur \ref{generation} kan vi se hur vid varje omgång så förbättras populationen från en slumpmässig sammanställning neuronnät vid första generation till en population där nästa alla individer är av samma, effektiva design (från ~45% till ~55%). Vid </w:t>
+      </w:r>
+      <w:r>
+        <w:rPr>
+          <w:lang w:val="sv-SE"/>
+        </w:rPr>
+        <w:lastRenderedPageBreak/>
+        <w:t>tillfällen me</w:t>
+      </w:r>
+      <w:r>
+        <w:rPr>
+          <w:lang w:val="sv-SE"/>
+        </w:rPr>
+        <w:t>d fler/olika meta-variabler</w:t>
+      </w:r>
+      <w:r>
+        <w:rPr>
+          <w:lang w:val="sv-SE"/>
+        </w:rPr>
+        <w:t xml:space="preserve"> kommer troligen </w:t>
+      </w:r>
+      <w:r>
+        <w:rPr>
+          <w:lang w:val="sv-SE"/>
+        </w:rPr>
+        <w:t>den evolutionära processen</w:t>
+      </w:r>
+      <w:r>
+        <w:rPr>
+          <w:lang w:val="sv-SE"/>
+        </w:rPr>
+        <w:t xml:space="preserve"> kräva fler </w:t>
+      </w:r>
+      <w:r>
+        <w:rPr>
+          <w:lang w:val="sv-SE"/>
+        </w:rPr>
+        <w:t xml:space="preserve">generationer och större populationer för att klara av samma förbättring, men </w:t>
+      </w:r>
+      <w:proofErr w:type="gramStart"/>
+      <w:r>
+        <w:rPr>
+          <w:lang w:val="sv-SE"/>
+        </w:rPr>
+        <w:t>det iterativa processen</w:t>
+      </w:r>
+      <w:proofErr w:type="gramEnd"/>
+      <w:r>
+        <w:rPr>
+          <w:lang w:val="sv-SE"/>
+        </w:rPr>
+        <w:t xml:space="preserve"> kommer alltid att behöva gå igenom alla kombination vilket då leder till att den evolutionära processen ger stora tidsfördelar med nästan samma resultat. I tabell \ref{</w:t>
+      </w:r>
+      <w:proofErr w:type="spellStart"/>
+      <w:r>
+        <w:rPr>
+          <w:lang w:val="sv-SE"/>
+        </w:rPr>
+        <w:t>evo</w:t>
+      </w:r>
+      <w:proofErr w:type="spellEnd"/>
+      <w:r>
+        <w:rPr>
+          <w:lang w:val="sv-SE"/>
+        </w:rPr>
+        <w:t xml:space="preserve">} </w:t>
       </w:r>
       <w:bookmarkStart w:id="1" w:name="_GoBack"/>
       <w:bookmarkEnd w:id="1"/>
-    </w:p>
-    <w:p>
-      <w:pPr>
-        <w:rPr>
-          <w:lang w:val="sv-SE"/>
-        </w:rPr>
-      </w:pPr>
-    </w:p>
-    <w:p>
-      <w:pPr>
-        <w:rPr>
-          <w:lang w:val="en-GB"/>
-        </w:rPr>
-      </w:pPr>
-      <w:r>
-        <w:rPr>
-          <w:lang w:val="en-GB"/>
-        </w:rPr>
-        <w:t xml:space="preserve">GPU: RTX 2080 @ 1950 MHz core &amp; 7263 </w:t>
-      </w:r>
-      <w:r>
-        <w:rPr>
-          <w:lang w:val="en-GB"/>
-        </w:rPr>
-        <w:t>MHz mem</w:t>
-      </w:r>
-    </w:p>
-    <w:p>
-      <w:pPr>
-        <w:rPr>
-          <w:lang w:val="en-GB"/>
-        </w:rPr>
-      </w:pPr>
-      <w:r>
-        <w:rPr>
-          <w:lang w:val="en-GB"/>
-        </w:rPr>
-        <w:t>CPU: Intel i7 8700 @ 4.28 GHz</w:t>
-      </w:r>
-    </w:p>
-    <w:p>
-      <w:pPr>
-        <w:rPr>
-          <w:lang w:val="en-GB"/>
-        </w:rPr>
-      </w:pPr>
-      <w:proofErr w:type="spellStart"/>
-      <w:r>
-        <w:rPr>
-          <w:lang w:val="en-GB"/>
-        </w:rPr>
-        <w:t>Minne</w:t>
-      </w:r>
-      <w:proofErr w:type="spellEnd"/>
-      <w:r>
-        <w:rPr>
-          <w:lang w:val="en-GB"/>
-        </w:rPr>
-        <w:t>: 32 GB @ 2666 MHz</w:t>
-      </w:r>
-    </w:p>
-    <w:p>
-      <w:pPr>
-        <w:rPr>
-          <w:lang w:val="en-GB"/>
-        </w:rPr>
-      </w:pPr>
-    </w:p>
-    <w:p>
-      <w:pPr>
-        <w:pStyle w:val="Heading1"/>
-        <w:rPr>
-          <w:lang w:val="sv-SE"/>
-        </w:rPr>
-      </w:pPr>
-      <w:r>
-        <w:rPr>
-          <w:lang w:val="sv-SE"/>
-        </w:rPr>
-        <w:t>Resultat</w:t>
-      </w:r>
-    </w:p>
-    <w:p>
-      <w:pPr>
-        <w:rPr>
-          <w:lang w:val="sv-SE"/>
-        </w:rPr>
-      </w:pPr>
-    </w:p>
-    <w:p>
-      <w:pPr>
-        <w:rPr>
-          <w:lang w:val="sv-SE"/>
-        </w:rPr>
-      </w:pPr>
-      <w:r>
-        <w:rPr>
-          <w:lang w:val="sv-SE"/>
-        </w:rPr>
-        <w:t>Både den evolutionära</w:t>
-      </w:r>
-    </w:p>
-    <w:p>
-      <w:pPr>
-        <w:rPr>
-          <w:lang w:val="sv-SE"/>
-        </w:rPr>
-      </w:pPr>
-    </w:p>
-    <w:p>
-      <w:pPr>
-        <w:pStyle w:val="Heading1"/>
-        <w:rPr>
-          <w:lang w:val="sv-SE"/>
-        </w:rPr>
-      </w:pPr>
-      <w:r>
-        <w:rPr>
-          <w:lang w:val="sv-SE"/>
-        </w:rPr>
-        <w:t>Diskussion</w:t>
-      </w:r>
     </w:p>
     <w:sectPr>
       <w:pgSz w:w="11906" w:h="16838"/>

</xml_diff>